<commit_message>
Actualizacion de Titulos de HU
Se actualizo los titulos y codigos de las historias de usuario.
</commit_message>
<xml_diff>
--- a/Desarrollo/SMZR/Análisis/SMZR_HU_01.docx
+++ b/Desarrollo/SMZR/Análisis/SMZR_HU_01.docx
@@ -702,7 +702,7 @@
     <w:p>
       <w:pPr>
         <w:rPr>
-          <w:rFonts w:ascii="Calibri" w:cs="Calibri" w:eastAsia="Calibri" w:hAnsi="Calibri"/>
+          <w:b w:val="1"/>
           <w:sz w:val="22"/>
           <w:szCs w:val="22"/>
         </w:rPr>
@@ -712,7 +712,7 @@
           <w:b w:val="1"/>
           <w:rtl w:val="0"/>
         </w:rPr>
-        <w:t xml:space="preserve">Desarrollo de la Historia de Usuario: Visualizar información de prevención </w:t>
+        <w:t xml:space="preserve">Desarrollo de la Historia de Usuario: Iniciar sesión </w:t>
       </w:r>
       <w:r>
         <w:rPr>
@@ -1539,7 +1539,7 @@
           <wp:inline distB="0" distT="0" distL="0" distR="0">
             <wp:extent cx="3238500" cy="5734050"/>
             <wp:effectExtent b="0" l="0" r="0" t="0"/>
-            <wp:docPr id="1" name="image1.png"/>
+            <wp:docPr id="2" name="image1.png"/>
             <a:graphic>
               <a:graphicData uri="http://schemas.openxmlformats.org/drawingml/2006/picture">
                 <pic:pic>
@@ -1548,7 +1548,7 @@
                     <pic:cNvPicPr preferRelativeResize="0"/>
                   </pic:nvPicPr>
                   <pic:blipFill>
-                    <a:blip r:embed="rId6"/>
+                    <a:blip r:embed="rId7"/>
                     <a:srcRect b="0" l="0" r="0" t="0"/>
                     <a:stretch>
                       <a:fillRect/>
@@ -1598,7 +1598,7 @@
           <w:szCs w:val="22"/>
         </w:rPr>
       </w:pPr>
-      <w:bookmarkStart w:colFirst="0" w:colLast="0" w:name="_gjdgxs" w:id="0"/>
+      <w:bookmarkStart w:colFirst="0" w:colLast="0" w:name="_heading=h.gjdgxs" w:id="0"/>
       <w:bookmarkEnd w:id="0"/>
       <w:r>
         <w:rPr>
@@ -1615,7 +1615,7 @@
           <w:szCs w:val="22"/>
         </w:rPr>
       </w:pPr>
-      <w:bookmarkStart w:colFirst="0" w:colLast="0" w:name="_30j0zll" w:id="1"/>
+      <w:bookmarkStart w:colFirst="0" w:colLast="0" w:name="_heading=h.30j0zll" w:id="1"/>
       <w:bookmarkEnd w:id="1"/>
       <w:r>
         <w:rPr>
@@ -1648,7 +1648,7 @@
           <w:szCs w:val="22"/>
         </w:rPr>
       </w:pPr>
-      <w:bookmarkStart w:colFirst="0" w:colLast="0" w:name="_1fob9te" w:id="2"/>
+      <w:bookmarkStart w:colFirst="0" w:colLast="0" w:name="_heading=h.1fob9te" w:id="2"/>
       <w:bookmarkEnd w:id="2"/>
       <w:r>
         <w:rPr>
@@ -1916,6 +1916,145 @@
       <w:sz w:val="72"/>
       <w:szCs w:val="72"/>
     </w:rPr>
+  </w:style>
+  <w:style w:type="paragraph" w:styleId="Normal" w:default="1">
+    <w:name w:val="normal"/>
+  </w:style>
+  <w:style w:type="table" w:styleId="TableNormal" w:default="1">
+    <w:name w:val="Table Normal"/>
+  </w:style>
+  <w:style w:type="paragraph" w:styleId="Heading1">
+    <w:name w:val="heading 1"/>
+    <w:basedOn w:val="Normal"/>
+    <w:next w:val="Normal"/>
+    <w:pPr>
+      <w:keepNext w:val="1"/>
+      <w:keepLines w:val="1"/>
+      <w:spacing w:after="120" w:before="480" w:lineRule="auto"/>
+    </w:pPr>
+    <w:rPr>
+      <w:b w:val="1"/>
+      <w:sz w:val="48"/>
+      <w:szCs w:val="48"/>
+    </w:rPr>
+  </w:style>
+  <w:style w:type="paragraph" w:styleId="Heading2">
+    <w:name w:val="heading 2"/>
+    <w:basedOn w:val="Normal"/>
+    <w:next w:val="Normal"/>
+    <w:pPr>
+      <w:keepNext w:val="1"/>
+      <w:keepLines w:val="1"/>
+      <w:spacing w:after="80" w:before="360" w:lineRule="auto"/>
+    </w:pPr>
+    <w:rPr>
+      <w:b w:val="1"/>
+      <w:sz w:val="36"/>
+      <w:szCs w:val="36"/>
+    </w:rPr>
+  </w:style>
+  <w:style w:type="paragraph" w:styleId="Heading3">
+    <w:name w:val="heading 3"/>
+    <w:basedOn w:val="Normal"/>
+    <w:next w:val="Normal"/>
+    <w:pPr>
+      <w:keepNext w:val="1"/>
+      <w:keepLines w:val="1"/>
+      <w:spacing w:after="80" w:before="280" w:lineRule="auto"/>
+    </w:pPr>
+    <w:rPr>
+      <w:b w:val="1"/>
+      <w:sz w:val="28"/>
+      <w:szCs w:val="28"/>
+    </w:rPr>
+  </w:style>
+  <w:style w:type="paragraph" w:styleId="Heading4">
+    <w:name w:val="heading 4"/>
+    <w:basedOn w:val="Normal"/>
+    <w:next w:val="Normal"/>
+    <w:pPr>
+      <w:keepNext w:val="1"/>
+      <w:keepLines w:val="1"/>
+      <w:spacing w:after="40" w:before="240" w:lineRule="auto"/>
+    </w:pPr>
+    <w:rPr>
+      <w:b w:val="1"/>
+    </w:rPr>
+  </w:style>
+  <w:style w:type="paragraph" w:styleId="Heading5">
+    <w:name w:val="heading 5"/>
+    <w:basedOn w:val="Normal"/>
+    <w:next w:val="Normal"/>
+    <w:pPr>
+      <w:keepNext w:val="1"/>
+      <w:keepLines w:val="1"/>
+      <w:spacing w:after="40" w:before="220" w:lineRule="auto"/>
+    </w:pPr>
+    <w:rPr>
+      <w:b w:val="1"/>
+      <w:sz w:val="22"/>
+      <w:szCs w:val="22"/>
+    </w:rPr>
+  </w:style>
+  <w:style w:type="paragraph" w:styleId="Heading6">
+    <w:name w:val="heading 6"/>
+    <w:basedOn w:val="Normal"/>
+    <w:next w:val="Normal"/>
+    <w:pPr>
+      <w:keepNext w:val="1"/>
+      <w:keepLines w:val="1"/>
+      <w:spacing w:after="40" w:before="200" w:lineRule="auto"/>
+    </w:pPr>
+    <w:rPr>
+      <w:b w:val="1"/>
+      <w:sz w:val="20"/>
+      <w:szCs w:val="20"/>
+    </w:rPr>
+  </w:style>
+  <w:style w:type="paragraph" w:styleId="Title">
+    <w:name w:val="Title"/>
+    <w:basedOn w:val="Normal"/>
+    <w:next w:val="Normal"/>
+    <w:pPr>
+      <w:keepNext w:val="1"/>
+      <w:keepLines w:val="1"/>
+      <w:spacing w:after="120" w:before="480" w:lineRule="auto"/>
+    </w:pPr>
+    <w:rPr>
+      <w:b w:val="1"/>
+      <w:sz w:val="72"/>
+      <w:szCs w:val="72"/>
+    </w:rPr>
+  </w:style>
+  <w:style w:type="paragraph" w:styleId="Subtitle">
+    <w:name w:val="Subtitle"/>
+    <w:basedOn w:val="Normal"/>
+    <w:next w:val="Normal"/>
+    <w:pPr>
+      <w:keepNext w:val="1"/>
+      <w:keepLines w:val="1"/>
+      <w:spacing w:after="80" w:before="360" w:lineRule="auto"/>
+    </w:pPr>
+    <w:rPr>
+      <w:rFonts w:ascii="Georgia" w:cs="Georgia" w:eastAsia="Georgia" w:hAnsi="Georgia"/>
+      <w:i w:val="1"/>
+      <w:color w:val="666666"/>
+      <w:sz w:val="48"/>
+      <w:szCs w:val="48"/>
+    </w:rPr>
+  </w:style>
+  <w:style w:type="table" w:styleId="Table1">
+    <w:basedOn w:val="TableNormal"/>
+    <w:tblPr>
+      <w:tblStyleRowBandSize w:val="1"/>
+      <w:tblStyleColBandSize w:val="1"/>
+      <w:tblCellMar>
+        <w:top w:w="0.0" w:type="dxa"/>
+        <w:left w:w="108.0" w:type="dxa"/>
+        <w:bottom w:w="0.0" w:type="dxa"/>
+        <w:right w:w="108.0" w:type="dxa"/>
+      </w:tblCellMar>
+    </w:tblPr>
   </w:style>
   <w:style w:type="paragraph" w:styleId="Subtitle">
     <w:name w:val="Subtitle"/>
@@ -2268,4 +2407,19 @@
   </a:objectDefaults>
   <a:extraClrSchemeLst/>
 </a:theme>
+</file>
+
+<file path=customXML/item1.xml><?xml version="1.0" encoding="utf-8"?>
+<go:gDocsCustomXmlDataStorage xmlns:go="http://customooxmlschemas.google.com/" xmlns:r="http://schemas.openxmlformats.org/officeDocument/2006/relationships">
+  <go:docsCustomData xmlns:go="http://customooxmlschemas.google.com/" roundtripDataSignature="AMtx7mhooOFC346TdSGHMnWwCwVgxIGrnw==">AMUW2mVlTkHiHI6Mlz9jRCITYjin9W+xI55kdDB5P72kQB4aRu/PcYiCu5ACce8xkGeIcUSdNOzgJ65vIJLvB2PeeNISiDa385eb/4IGT+AueB4rYbrdIW0u2bFoRuioBzGEfTrYeJYOhN6/dzlhMplBNianYvbQgg==</go:docsCustomData>
+</go:gDocsCustomXmlDataStorage>
+</file>
+
+<file path=customXML/itemProps1.xml><?xml version="1.0" encoding="utf-8"?>
+<ds:datastoreItem xmlns:ds="http://schemas.openxmlformats.org/officeDocument/2006/customXml" ds:itemID="{11111111-1234-1234-1234-123412341234}">
+  <ds:schemaRefs>
+    <ds:schemaRef ds:uri="http://schemas.openxmlformats.org/officeDocument/2006/relationships"/>
+    <ds:schemaRef ds:uri="http://customooxmlschemas.google.com/"/>
+  </ds:schemaRefs>
+</ds:datastoreItem>
 </file>
</xml_diff>

<commit_message>
Actualizacion de codigo y titulo HU 1
Se ajusto el codigo y  titulo de la HU 1
</commit_message>
<xml_diff>
--- a/Desarrollo/SMZR/Análisis/SMZR_HU_01.docx
+++ b/Desarrollo/SMZR/Análisis/SMZR_HU_01.docx
@@ -983,7 +983,7 @@
                 <w:rFonts w:ascii="Calibri" w:cs="Calibri" w:eastAsia="Calibri" w:hAnsi="Calibri"/>
                 <w:rtl w:val="0"/>
               </w:rPr>
-              <w:t xml:space="preserve">Medio</w:t>
+              <w:t xml:space="preserve">Bajo</w:t>
             </w:r>
             <w:r>
               <w:rPr>
@@ -2411,7 +2411,7 @@
 
 <file path=customXML/item1.xml><?xml version="1.0" encoding="utf-8"?>
 <go:gDocsCustomXmlDataStorage xmlns:go="http://customooxmlschemas.google.com/" xmlns:r="http://schemas.openxmlformats.org/officeDocument/2006/relationships">
-  <go:docsCustomData xmlns:go="http://customooxmlschemas.google.com/" roundtripDataSignature="AMtx7mhooOFC346TdSGHMnWwCwVgxIGrnw==">AMUW2mUJ5BYwTeEP5Yg9a6J0ynlWfgMnbWuYwHyG55MhsF1K5IV2ZcNZuXtmNMitP8xFn96mS82CIpHbUGhRdfjZOboVKPy6ahl+MV/pc1t1J/wLEWbzeV5sGuX5vMZmP6iAf9vwm6jw6BR2LQy3feaxlcIaehYQRA==</go:docsCustomData>
+  <go:docsCustomData xmlns:go="http://customooxmlschemas.google.com/" roundtripDataSignature="AMtx7mhooOFC346TdSGHMnWwCwVgxIGrnw==">AMUW2mWmYhNyEkRrUXrwGolPvECZ7/kwsa5KG3GQCkTIFYjpT4dHbE6elWM7P1FFLf6jIXoNGp3ZICjsvQqQerSj2+D/frMbJ7f3vMhru5fgi9UCVmqXBU6tZsDvGSS2F7mseTZS+JEhA0aScSolPp0GYMkv0XbPYg==</go:docsCustomData>
 </go:gDocsCustomXmlDataStorage>
 </file>
 

</xml_diff>